<commit_message>
Topicos de movimnto adicionados
</commit_message>
<xml_diff>
--- a/aquivos word aqui/PI Jogo documento 21-09-22.docx
+++ b/aquivos word aqui/PI Jogo documento 21-09-22.docx
@@ -6481,7 +6481,27 @@
           <w:sz w:val="24"/>
           <w:szCs w:val="24"/>
         </w:rPr>
-        <w:t>Neste capítulo será abordad</w:t>
+        <w:t xml:space="preserve">Neste capítulo </w:t>
+      </w:r>
+      <w:proofErr w:type="gramStart"/>
+      <w:r>
+        <w:rPr>
+          <w:i/>
+          <w:color w:val="000000" w:themeColor="text1"/>
+          <w:sz w:val="24"/>
+          <w:szCs w:val="24"/>
+        </w:rPr>
+        <w:t>será</w:t>
+      </w:r>
+      <w:proofErr w:type="gramEnd"/>
+      <w:r>
+        <w:rPr>
+          <w:i/>
+          <w:color w:val="000000" w:themeColor="text1"/>
+          <w:sz w:val="24"/>
+          <w:szCs w:val="24"/>
+        </w:rPr>
+        <w:t xml:space="preserve"> abordad</w:t>
       </w:r>
       <w:r>
         <w:rPr>
@@ -6724,7 +6744,25 @@
           <w:sz w:val="24"/>
           <w:szCs w:val="24"/>
         </w:rPr>
-        <w:t xml:space="preserve">que fora rebatizada em 2007 para o nome atual, o seu principal produto é a Unity Engine que foi lançada em 2005 em uma conferencia da Apple, ela foi criada originalmente para ser utilizada apenas no MAC mas posteriormente </w:t>
+        <w:t xml:space="preserve">que fora rebatizada em 2007 para o nome atual, o seu principal produto é a Unity Engine que foi lançada em 2005 em uma conferencia da Apple, ela foi criada originalmente para ser utilizada apenas no </w:t>
+      </w:r>
+      <w:proofErr w:type="gramStart"/>
+      <w:r>
+        <w:rPr>
+          <w:color w:val="000000" w:themeColor="text1"/>
+          <w:sz w:val="24"/>
+          <w:szCs w:val="24"/>
+        </w:rPr>
+        <w:t>MAC</w:t>
+      </w:r>
+      <w:proofErr w:type="gramEnd"/>
+      <w:r>
+        <w:rPr>
+          <w:color w:val="000000" w:themeColor="text1"/>
+          <w:sz w:val="24"/>
+          <w:szCs w:val="24"/>
+        </w:rPr>
+        <w:t xml:space="preserve"> mas posteriormente </w:t>
       </w:r>
       <w:r>
         <w:rPr>
@@ -7797,7 +7835,25 @@
           <w:sz w:val="24"/>
           <w:szCs w:val="24"/>
         </w:rPr>
-        <w:t xml:space="preserve">. Para criar um novo GameObject é necessário apenas clicar com o botão direito do mouse na </w:t>
+        <w:t xml:space="preserve">. Para </w:t>
+      </w:r>
+      <w:proofErr w:type="gramStart"/>
+      <w:r>
+        <w:rPr>
+          <w:color w:val="000000" w:themeColor="text1"/>
+          <w:sz w:val="24"/>
+          <w:szCs w:val="24"/>
+        </w:rPr>
+        <w:t>criar um novo</w:t>
+      </w:r>
+      <w:proofErr w:type="gramEnd"/>
+      <w:r>
+        <w:rPr>
+          <w:color w:val="000000" w:themeColor="text1"/>
+          <w:sz w:val="24"/>
+          <w:szCs w:val="24"/>
+        </w:rPr>
+        <w:t xml:space="preserve"> GameObject é necessário apenas clicar com o botão direito do mouse na </w:t>
       </w:r>
       <w:proofErr w:type="spellStart"/>
       <w:r>
@@ -8552,7 +8608,25 @@
           <w:sz w:val="24"/>
           <w:szCs w:val="24"/>
         </w:rPr>
-        <w:t xml:space="preserve">mas funções para um GameObject tem que ser definidas através de códigos que apos importarem </w:t>
+        <w:t xml:space="preserve">mas funções para um GameObject tem </w:t>
+      </w:r>
+      <w:proofErr w:type="gramStart"/>
+      <w:r>
+        <w:rPr>
+          <w:color w:val="000000" w:themeColor="text1"/>
+          <w:sz w:val="24"/>
+          <w:szCs w:val="24"/>
+        </w:rPr>
+        <w:t>que</w:t>
+      </w:r>
+      <w:proofErr w:type="gramEnd"/>
+      <w:r>
+        <w:rPr>
+          <w:color w:val="000000" w:themeColor="text1"/>
+          <w:sz w:val="24"/>
+          <w:szCs w:val="24"/>
+        </w:rPr>
+        <w:t xml:space="preserve"> ser definidas através de códigos que apos importarem </w:t>
       </w:r>
       <w:r>
         <w:rPr>
@@ -8651,6 +8725,160 @@
         <w:t>Update</w:t>
       </w:r>
       <w:proofErr w:type="spellEnd"/>
+      <w:r>
+        <w:rPr>
+          <w:noProof/>
+        </w:rPr>
+        <mc:AlternateContent>
+          <mc:Choice Requires="wps">
+            <w:drawing>
+              <wp:anchor distT="0" distB="0" distL="114300" distR="114300" simplePos="0" relativeHeight="251672576" behindDoc="0" locked="0" layoutInCell="1" allowOverlap="1" wp14:anchorId="7803C97F" wp14:editId="735EE9D9">
+                <wp:simplePos x="0" y="0"/>
+                <wp:positionH relativeFrom="column">
+                  <wp:posOffset>1441450</wp:posOffset>
+                </wp:positionH>
+                <wp:positionV relativeFrom="paragraph">
+                  <wp:posOffset>2479675</wp:posOffset>
+                </wp:positionV>
+                <wp:extent cx="2868930" cy="635"/>
+                <wp:effectExtent l="0" t="0" r="0" b="0"/>
+                <wp:wrapTopAndBottom/>
+                <wp:docPr id="12" name="Caixa de Texto 12"/>
+                <wp:cNvGraphicFramePr/>
+                <a:graphic xmlns:a="http://schemas.openxmlformats.org/drawingml/2006/main">
+                  <a:graphicData uri="http://schemas.microsoft.com/office/word/2010/wordprocessingShape">
+                    <wps:wsp>
+                      <wps:cNvSpPr txBox="1"/>
+                      <wps:spPr>
+                        <a:xfrm>
+                          <a:off x="0" y="0"/>
+                          <a:ext cx="2868930" cy="635"/>
+                        </a:xfrm>
+                        <a:prstGeom prst="rect">
+                          <a:avLst/>
+                        </a:prstGeom>
+                        <a:solidFill>
+                          <a:prstClr val="white"/>
+                        </a:solidFill>
+                        <a:ln>
+                          <a:noFill/>
+                        </a:ln>
+                      </wps:spPr>
+                      <wps:txbx>
+                        <w:txbxContent>
+                          <w:p>
+                            <w:pPr>
+                              <w:pStyle w:val="Legenda"/>
+                            </w:pPr>
+                            <w:r>
+                              <w:t>Figura 05 – Script criado através da Unity</w:t>
+                            </w:r>
+                          </w:p>
+                        </w:txbxContent>
+                      </wps:txbx>
+                      <wps:bodyPr rot="0" spcFirstLastPara="0" vertOverflow="overflow" horzOverflow="overflow" vert="horz" wrap="square" lIns="0" tIns="0" rIns="0" bIns="0" numCol="1" spcCol="0" rtlCol="0" fromWordArt="0" anchor="t" anchorCtr="0" forceAA="0" compatLnSpc="1">
+                        <a:prstTxWarp prst="textNoShape">
+                          <a:avLst/>
+                        </a:prstTxWarp>
+                        <a:spAutoFit/>
+                      </wps:bodyPr>
+                    </wps:wsp>
+                  </a:graphicData>
+                </a:graphic>
+              </wp:anchor>
+            </w:drawing>
+          </mc:Choice>
+          <mc:Fallback>
+            <w:pict>
+              <v:shape w14:anchorId="7803C97F" id="Caixa de Texto 12" o:spid="_x0000_s1030" type="#_x0000_t202" style="position:absolute;left:0;text-align:left;margin-left:113.5pt;margin-top:195.25pt;width:225.9pt;height:.05pt;z-index:251672576;visibility:visible;mso-wrap-style:square;mso-wrap-distance-left:9pt;mso-wrap-distance-top:0;mso-wrap-distance-right:9pt;mso-wrap-distance-bottom:0;mso-position-horizontal:absolute;mso-position-horizontal-relative:text;mso-position-vertical:absolute;mso-position-vertical-relative:text;v-text-anchor:top" o:gfxdata="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" stroked="f">
+                <v:textbox style="mso-fit-shape-to-text:t" inset="0,0,0,0">
+                  <w:txbxContent>
+                    <w:p>
+                      <w:pPr>
+                        <w:pStyle w:val="Legenda"/>
+                      </w:pPr>
+                      <w:r>
+                        <w:t>Figura 05 – Script criado através da Unity</w:t>
+                      </w:r>
+                    </w:p>
+                  </w:txbxContent>
+                </v:textbox>
+                <w10:wrap type="topAndBottom"/>
+              </v:shape>
+            </w:pict>
+          </mc:Fallback>
+        </mc:AlternateContent>
+      </w:r>
+      <w:r>
+        <w:rPr>
+          <w:noProof/>
+          <w:color w:val="000000" w:themeColor="text1"/>
+          <w:sz w:val="24"/>
+          <w:szCs w:val="24"/>
+        </w:rPr>
+        <w:drawing>
+          <wp:anchor distT="0" distB="0" distL="114300" distR="114300" simplePos="0" relativeHeight="251670528" behindDoc="0" locked="0" layoutInCell="1" allowOverlap="1" wp14:anchorId="3030585B" wp14:editId="232F646E">
+            <wp:simplePos x="1076325" y="1343025"/>
+            <wp:positionH relativeFrom="column">
+              <wp:align>center</wp:align>
+            </wp:positionH>
+            <wp:positionV relativeFrom="paragraph">
+              <wp:posOffset>262890</wp:posOffset>
+            </wp:positionV>
+            <wp:extent cx="2869200" cy="2160000"/>
+            <wp:effectExtent l="0" t="0" r="7620" b="0"/>
+            <wp:wrapTopAndBottom/>
+            <wp:docPr id="11" name="Imagem 11"/>
+            <wp:cNvGraphicFramePr>
+              <a:graphicFrameLocks xmlns:a="http://schemas.openxmlformats.org/drawingml/2006/main" noChangeAspect="1"/>
+            </wp:cNvGraphicFramePr>
+            <a:graphic xmlns:a="http://schemas.openxmlformats.org/drawingml/2006/main">
+              <a:graphicData uri="http://schemas.openxmlformats.org/drawingml/2006/picture">
+                <pic:pic xmlns:pic="http://schemas.openxmlformats.org/drawingml/2006/picture">
+                  <pic:nvPicPr>
+                    <pic:cNvPr id="0" name="Picture 1"/>
+                    <pic:cNvPicPr>
+                      <a:picLocks noChangeAspect="1" noChangeArrowheads="1"/>
+                    </pic:cNvPicPr>
+                  </pic:nvPicPr>
+                  <pic:blipFill>
+                    <a:blip r:embed="rId24">
+                      <a:extLst>
+                        <a:ext uri="{28A0092B-C50C-407E-A947-70E740481C1C}">
+                          <a14:useLocalDpi xmlns:a14="http://schemas.microsoft.com/office/drawing/2010/main" val="0"/>
+                        </a:ext>
+                      </a:extLst>
+                    </a:blip>
+                    <a:srcRect/>
+                    <a:stretch>
+                      <a:fillRect/>
+                    </a:stretch>
+                  </pic:blipFill>
+                  <pic:spPr bwMode="auto">
+                    <a:xfrm>
+                      <a:off x="0" y="0"/>
+                      <a:ext cx="2869200" cy="2160000"/>
+                    </a:xfrm>
+                    <a:prstGeom prst="rect">
+                      <a:avLst/>
+                    </a:prstGeom>
+                    <a:noFill/>
+                    <a:ln>
+                      <a:noFill/>
+                    </a:ln>
+                  </pic:spPr>
+                </pic:pic>
+              </a:graphicData>
+            </a:graphic>
+            <wp14:sizeRelH relativeFrom="margin">
+              <wp14:pctWidth>0</wp14:pctWidth>
+            </wp14:sizeRelH>
+            <wp14:sizeRelV relativeFrom="margin">
+              <wp14:pctHeight>0</wp14:pctHeight>
+            </wp14:sizeRelV>
+          </wp:anchor>
+        </w:drawing>
+      </w:r>
     </w:p>
     <w:p>
       <w:pPr>
@@ -8658,6 +8886,22 @@
         <w:ind w:firstLine="432"/>
         <w:jc w:val="both"/>
         <w:rPr>
+          <w:color w:val="000000" w:themeColor="text1"/>
+          <w:sz w:val="24"/>
+          <w:szCs w:val="24"/>
+        </w:rPr>
+      </w:pPr>
+    </w:p>
+    <w:p>
+      <w:pPr>
+        <w:pStyle w:val="PargrafodaLista"/>
+        <w:numPr>
+          <w:ilvl w:val="2"/>
+          <w:numId w:val="11"/>
+        </w:numPr>
+        <w:spacing w:before="98" w:line="360" w:lineRule="auto"/>
+        <w:jc w:val="both"/>
+        <w:rPr>
           <w:b/>
           <w:bCs/>
           <w:color w:val="000000" w:themeColor="text1"/>
@@ -8665,6 +8909,44 @@
           <w:szCs w:val="24"/>
         </w:rPr>
       </w:pPr>
+      <w:r>
+        <w:rPr>
+          <w:b/>
+          <w:bCs/>
+          <w:color w:val="000000" w:themeColor="text1"/>
+          <w:sz w:val="24"/>
+          <w:szCs w:val="24"/>
+        </w:rPr>
+        <w:t>Movimentação de um objeto</w:t>
+      </w:r>
+    </w:p>
+    <w:p>
+      <w:pPr>
+        <w:pStyle w:val="PargrafodaLista"/>
+        <w:numPr>
+          <w:ilvl w:val="2"/>
+          <w:numId w:val="11"/>
+        </w:numPr>
+        <w:spacing w:before="98" w:line="360" w:lineRule="auto"/>
+        <w:jc w:val="both"/>
+        <w:rPr>
+          <w:b/>
+          <w:bCs/>
+          <w:color w:val="000000" w:themeColor="text1"/>
+          <w:sz w:val="24"/>
+          <w:szCs w:val="24"/>
+        </w:rPr>
+      </w:pPr>
+      <w:r>
+        <w:rPr>
+          <w:b/>
+          <w:bCs/>
+          <w:color w:val="000000" w:themeColor="text1"/>
+          <w:sz w:val="24"/>
+          <w:szCs w:val="24"/>
+        </w:rPr>
+        <w:t>Impulsos no Objeto</w:t>
+      </w:r>
     </w:p>
     <w:p>
       <w:pPr>
@@ -9274,7 +9556,7 @@
       </w:r>
     </w:p>
     <w:sectPr>
-      <w:footerReference w:type="default" r:id="rId24"/>
+      <w:footerReference w:type="default" r:id="rId25"/>
       <w:pgSz w:w="11906" w:h="16838" w:code="9"/>
       <w:pgMar w:top="1701" w:right="1134" w:bottom="1134" w:left="1701" w:header="0" w:footer="0" w:gutter="0"/>
       <w:cols w:space="720"/>

</xml_diff>

<commit_message>
Update PI Jogo documento 21-09-22.docx
</commit_message>
<xml_diff>
--- a/aquivos word aqui/PI Jogo documento 21-09-22.docx
+++ b/aquivos word aqui/PI Jogo documento 21-09-22.docx
@@ -8891,62 +8891,6 @@
           <w:szCs w:val="24"/>
         </w:rPr>
       </w:pPr>
-    </w:p>
-    <w:p>
-      <w:pPr>
-        <w:pStyle w:val="PargrafodaLista"/>
-        <w:numPr>
-          <w:ilvl w:val="2"/>
-          <w:numId w:val="11"/>
-        </w:numPr>
-        <w:spacing w:before="98" w:line="360" w:lineRule="auto"/>
-        <w:jc w:val="both"/>
-        <w:rPr>
-          <w:b/>
-          <w:bCs/>
-          <w:color w:val="000000" w:themeColor="text1"/>
-          <w:sz w:val="24"/>
-          <w:szCs w:val="24"/>
-        </w:rPr>
-      </w:pPr>
-      <w:r>
-        <w:rPr>
-          <w:b/>
-          <w:bCs/>
-          <w:color w:val="000000" w:themeColor="text1"/>
-          <w:sz w:val="24"/>
-          <w:szCs w:val="24"/>
-        </w:rPr>
-        <w:t>Movimentação de um objeto</w:t>
-      </w:r>
-    </w:p>
-    <w:p>
-      <w:pPr>
-        <w:pStyle w:val="PargrafodaLista"/>
-        <w:numPr>
-          <w:ilvl w:val="2"/>
-          <w:numId w:val="11"/>
-        </w:numPr>
-        <w:spacing w:before="98" w:line="360" w:lineRule="auto"/>
-        <w:jc w:val="both"/>
-        <w:rPr>
-          <w:b/>
-          <w:bCs/>
-          <w:color w:val="000000" w:themeColor="text1"/>
-          <w:sz w:val="24"/>
-          <w:szCs w:val="24"/>
-        </w:rPr>
-      </w:pPr>
-      <w:r>
-        <w:rPr>
-          <w:b/>
-          <w:bCs/>
-          <w:color w:val="000000" w:themeColor="text1"/>
-          <w:sz w:val="24"/>
-          <w:szCs w:val="24"/>
-        </w:rPr>
-        <w:t>Impulsos no Objeto</w:t>
-      </w:r>
     </w:p>
     <w:p>
       <w:pPr>

</xml_diff>